<commit_message>
Guía del curso actualizada para desactivar sslVerify
</commit_message>
<xml_diff>
--- a/Git y GitHub/Guía Git-Github.docx
+++ b/Git y GitHub/Guía Git-Github.docx
@@ -477,40 +477,16 @@
           <w:sz w:val="24"/>
           <w:szCs w:val="24"/>
         </w:rPr>
-        <w:t>http</w:t>
-      </w:r>
-      <w:r>
-        <w:rPr>
-          <w:b/>
-          <w:sz w:val="24"/>
-          <w:szCs w:val="24"/>
-        </w:rPr>
-        <w:t>s</w:t>
-      </w:r>
-      <w:r>
-        <w:rPr>
-          <w:b/>
-          <w:sz w:val="24"/>
-          <w:szCs w:val="24"/>
-        </w:rPr>
-        <w:t>.proxy</w:t>
-      </w:r>
-      <w:proofErr w:type="spellEnd"/>
-      <w:r>
-        <w:rPr>
-          <w:b/>
-          <w:sz w:val="24"/>
-          <w:szCs w:val="24"/>
-        </w:rPr>
-        <w:t xml:space="preserve"> </w:t>
-      </w:r>
-      <w:r>
-        <w:rPr>
-          <w:b/>
-          <w:sz w:val="24"/>
-          <w:szCs w:val="24"/>
-        </w:rPr>
-        <w:t xml:space="preserve">&lt;http://direccion_ip_proxy:puerto&gt; </w:t>
+        <w:t>https.proxy</w:t>
+      </w:r>
+      <w:proofErr w:type="spellEnd"/>
+      <w:r>
+        <w:rPr>
+          <w:b/>
+          <w:sz w:val="24"/>
+          <w:szCs w:val="24"/>
+        </w:rPr>
+        <w:t xml:space="preserve"> &lt;http://direccion_ip_proxy:puerto&gt; </w:t>
       </w:r>
       <w:r>
         <w:rPr>
@@ -6438,7 +6414,6 @@
     <w:p>
       <w:pPr>
         <w:pStyle w:val="Sinespaciado"/>
-        <w:ind w:firstLine="360"/>
         <w:rPr>
           <w:i/>
           <w:sz w:val="24"/>
@@ -6446,8 +6421,6 @@
           <w:u w:val="single"/>
         </w:rPr>
       </w:pPr>
-      <w:bookmarkStart w:id="0" w:name="_GoBack"/>
-      <w:bookmarkEnd w:id="0"/>
     </w:p>
     <w:p>
       <w:pPr>
@@ -7236,48 +7209,130 @@
     <w:p>
       <w:pPr>
         <w:pStyle w:val="Sinespaciado"/>
-        <w:rPr>
-          <w:b/>
-          <w:sz w:val="24"/>
-          <w:szCs w:val="24"/>
-        </w:rPr>
-      </w:pPr>
-    </w:p>
-    <w:p>
-      <w:pPr>
-        <w:pStyle w:val="Sinespaciado"/>
-        <w:ind w:firstLine="708"/>
-        <w:rPr>
-          <w:i/>
-          <w:sz w:val="24"/>
-          <w:szCs w:val="24"/>
-        </w:rPr>
-      </w:pPr>
-      <w:proofErr w:type="spellStart"/>
-      <w:r>
-        <w:rPr>
-          <w:i/>
-          <w:sz w:val="24"/>
-          <w:szCs w:val="24"/>
-        </w:rPr>
-        <w:t>F</w:t>
-      </w:r>
-      <w:r>
-        <w:rPr>
-          <w:i/>
-          <w:sz w:val="24"/>
-          <w:szCs w:val="24"/>
-        </w:rPr>
-        <w:t>orked</w:t>
-      </w:r>
-      <w:proofErr w:type="spellEnd"/>
-      <w:r>
-        <w:rPr>
-          <w:i/>
-          <w:sz w:val="24"/>
-          <w:szCs w:val="24"/>
-        </w:rPr>
-        <w:t xml:space="preserve"> (para colaborar en proyectos de terceros)</w:t>
+        <w:ind w:left="720"/>
+        <w:rPr>
+          <w:b/>
+          <w:sz w:val="24"/>
+          <w:szCs w:val="24"/>
+        </w:rPr>
+      </w:pPr>
+    </w:p>
+    <w:p>
+      <w:pPr>
+        <w:pStyle w:val="Sinespaciado"/>
+        <w:ind w:left="720"/>
+        <w:rPr>
+          <w:b/>
+          <w:sz w:val="24"/>
+          <w:szCs w:val="24"/>
+        </w:rPr>
+      </w:pPr>
+      <w:r>
+        <w:rPr>
+          <w:b/>
+          <w:sz w:val="24"/>
+          <w:szCs w:val="24"/>
+          <w:highlight w:val="yellow"/>
+        </w:rPr>
+        <w:t xml:space="preserve">NOTA: En caso de tener problema al realizar </w:t>
+      </w:r>
+      <w:proofErr w:type="spellStart"/>
+      <w:r>
+        <w:rPr>
+          <w:b/>
+          <w:sz w:val="24"/>
+          <w:szCs w:val="24"/>
+          <w:highlight w:val="yellow"/>
+        </w:rPr>
+        <w:t>fetch</w:t>
+      </w:r>
+      <w:proofErr w:type="spellEnd"/>
+      <w:r>
+        <w:rPr>
+          <w:b/>
+          <w:sz w:val="24"/>
+          <w:szCs w:val="24"/>
+          <w:highlight w:val="yellow"/>
+        </w:rPr>
+        <w:t xml:space="preserve"> o </w:t>
+      </w:r>
+      <w:proofErr w:type="spellStart"/>
+      <w:r>
+        <w:rPr>
+          <w:b/>
+          <w:sz w:val="24"/>
+          <w:szCs w:val="24"/>
+          <w:highlight w:val="yellow"/>
+        </w:rPr>
+        <w:t>push</w:t>
+      </w:r>
+      <w:proofErr w:type="spellEnd"/>
+      <w:r>
+        <w:rPr>
+          <w:b/>
+          <w:sz w:val="24"/>
+          <w:szCs w:val="24"/>
+          <w:highlight w:val="yellow"/>
+        </w:rPr>
+        <w:t xml:space="preserve"> por proxy o por permisos, se debe </w:t>
+      </w:r>
+      <w:r>
+        <w:rPr>
+          <w:b/>
+          <w:sz w:val="24"/>
+          <w:szCs w:val="24"/>
+          <w:highlight w:val="yellow"/>
+        </w:rPr>
+        <w:t xml:space="preserve">agregar el proxy y </w:t>
+      </w:r>
+      <w:r>
+        <w:rPr>
+          <w:b/>
+          <w:sz w:val="24"/>
+          <w:szCs w:val="24"/>
+          <w:highlight w:val="yellow"/>
+        </w:rPr>
+        <w:t xml:space="preserve">desactivar </w:t>
+      </w:r>
+      <w:proofErr w:type="spellStart"/>
+      <w:r>
+        <w:rPr>
+          <w:b/>
+          <w:sz w:val="24"/>
+          <w:szCs w:val="24"/>
+          <w:highlight w:val="yellow"/>
+        </w:rPr>
+        <w:t>sslVerify</w:t>
+      </w:r>
+      <w:proofErr w:type="spellEnd"/>
+      <w:r>
+        <w:rPr>
+          <w:b/>
+          <w:sz w:val="24"/>
+          <w:szCs w:val="24"/>
+          <w:highlight w:val="yellow"/>
+        </w:rPr>
+        <w:t xml:space="preserve"> (así lo solucioné</w:t>
+      </w:r>
+      <w:bookmarkStart w:id="0" w:name="_GoBack"/>
+      <w:bookmarkEnd w:id="0"/>
+      <w:r>
+        <w:rPr>
+          <w:b/>
+          <w:sz w:val="24"/>
+          <w:szCs w:val="24"/>
+          <w:highlight w:val="yellow"/>
+        </w:rPr>
+        <w:t xml:space="preserve"> en FG)</w:t>
+      </w:r>
+      <w:r>
+        <w:rPr>
+          <w:b/>
+          <w:sz w:val="24"/>
+          <w:szCs w:val="24"/>
+          <w:highlight w:val="yellow"/>
+        </w:rPr>
+        <w:t>:</w:t>
       </w:r>
     </w:p>
     <w:p>
@@ -7293,49 +7348,117 @@
           <w:szCs w:val="24"/>
         </w:rPr>
       </w:pPr>
-      <w:r>
-        <w:rPr>
-          <w:b/>
-          <w:sz w:val="24"/>
-          <w:szCs w:val="24"/>
-        </w:rPr>
-        <w:t xml:space="preserve">Buscar proyecto en </w:t>
-      </w:r>
-      <w:proofErr w:type="spellStart"/>
-      <w:r>
-        <w:rPr>
-          <w:b/>
-          <w:sz w:val="24"/>
-          <w:szCs w:val="24"/>
-        </w:rPr>
-        <w:t>GitHub</w:t>
-      </w:r>
-      <w:proofErr w:type="spellEnd"/>
-      <w:r>
-        <w:rPr>
-          <w:b/>
-          <w:sz w:val="24"/>
-          <w:szCs w:val="24"/>
-        </w:rPr>
-        <w:t xml:space="preserve"> y hacer clic en botón </w:t>
-      </w:r>
-      <w:proofErr w:type="spellStart"/>
-      <w:r>
-        <w:rPr>
-          <w:b/>
-          <w:sz w:val="24"/>
-          <w:szCs w:val="24"/>
-        </w:rPr>
-        <w:t>Fork</w:t>
-      </w:r>
-      <w:proofErr w:type="spellEnd"/>
-      <w:r>
-        <w:rPr>
-          <w:b/>
-          <w:sz w:val="24"/>
-          <w:szCs w:val="24"/>
-        </w:rPr>
-        <w:t xml:space="preserve"> para clonarlo a nuestro repositorio.</w:t>
+      <w:proofErr w:type="spellStart"/>
+      <w:r>
+        <w:rPr>
+          <w:b/>
+          <w:sz w:val="24"/>
+          <w:szCs w:val="24"/>
+        </w:rPr>
+        <w:t>git</w:t>
+      </w:r>
+      <w:proofErr w:type="spellEnd"/>
+      <w:r>
+        <w:rPr>
+          <w:b/>
+          <w:sz w:val="24"/>
+          <w:szCs w:val="24"/>
+        </w:rPr>
+        <w:t xml:space="preserve"> </w:t>
+      </w:r>
+      <w:proofErr w:type="spellStart"/>
+      <w:r>
+        <w:rPr>
+          <w:b/>
+          <w:sz w:val="24"/>
+          <w:szCs w:val="24"/>
+        </w:rPr>
+        <w:t>config</w:t>
+      </w:r>
+      <w:proofErr w:type="spellEnd"/>
+      <w:r>
+        <w:rPr>
+          <w:b/>
+          <w:sz w:val="24"/>
+          <w:szCs w:val="24"/>
+        </w:rPr>
+        <w:t xml:space="preserve"> --global </w:t>
+      </w:r>
+      <w:proofErr w:type="spellStart"/>
+      <w:r>
+        <w:rPr>
+          <w:b/>
+          <w:sz w:val="24"/>
+          <w:szCs w:val="24"/>
+        </w:rPr>
+        <w:t>http.sslVerify</w:t>
+      </w:r>
+      <w:proofErr w:type="spellEnd"/>
+      <w:r>
+        <w:rPr>
+          <w:b/>
+          <w:sz w:val="24"/>
+          <w:szCs w:val="24"/>
+        </w:rPr>
+        <w:t xml:space="preserve"> false</w:t>
+      </w:r>
+    </w:p>
+    <w:p>
+      <w:pPr>
+        <w:pStyle w:val="Sinespaciado"/>
+        <w:ind w:left="720"/>
+        <w:rPr>
+          <w:b/>
+          <w:sz w:val="24"/>
+          <w:szCs w:val="24"/>
+        </w:rPr>
+      </w:pPr>
+    </w:p>
+    <w:p>
+      <w:pPr>
+        <w:pStyle w:val="Sinespaciado"/>
+        <w:rPr>
+          <w:b/>
+          <w:sz w:val="24"/>
+          <w:szCs w:val="24"/>
+        </w:rPr>
+      </w:pPr>
+    </w:p>
+    <w:p>
+      <w:pPr>
+        <w:pStyle w:val="Sinespaciado"/>
+        <w:ind w:firstLine="708"/>
+        <w:rPr>
+          <w:i/>
+          <w:sz w:val="24"/>
+          <w:szCs w:val="24"/>
+        </w:rPr>
+      </w:pPr>
+      <w:proofErr w:type="spellStart"/>
+      <w:r>
+        <w:rPr>
+          <w:i/>
+          <w:sz w:val="24"/>
+          <w:szCs w:val="24"/>
+        </w:rPr>
+        <w:t>F</w:t>
+      </w:r>
+      <w:r>
+        <w:rPr>
+          <w:i/>
+          <w:sz w:val="24"/>
+          <w:szCs w:val="24"/>
+        </w:rPr>
+        <w:t>orked</w:t>
+      </w:r>
+      <w:proofErr w:type="spellEnd"/>
+      <w:r>
+        <w:rPr>
+          <w:i/>
+          <w:sz w:val="24"/>
+          <w:szCs w:val="24"/>
+        </w:rPr>
+        <w:t xml:space="preserve"> (para colaborar en proyectos de terceros)</w:t>
       </w:r>
     </w:p>
     <w:p>
@@ -7351,6 +7474,64 @@
           <w:szCs w:val="24"/>
         </w:rPr>
       </w:pPr>
+      <w:r>
+        <w:rPr>
+          <w:b/>
+          <w:sz w:val="24"/>
+          <w:szCs w:val="24"/>
+        </w:rPr>
+        <w:t xml:space="preserve">Buscar proyecto en </w:t>
+      </w:r>
+      <w:proofErr w:type="spellStart"/>
+      <w:r>
+        <w:rPr>
+          <w:b/>
+          <w:sz w:val="24"/>
+          <w:szCs w:val="24"/>
+        </w:rPr>
+        <w:t>GitHub</w:t>
+      </w:r>
+      <w:proofErr w:type="spellEnd"/>
+      <w:r>
+        <w:rPr>
+          <w:b/>
+          <w:sz w:val="24"/>
+          <w:szCs w:val="24"/>
+        </w:rPr>
+        <w:t xml:space="preserve"> y hacer clic en botón </w:t>
+      </w:r>
+      <w:proofErr w:type="spellStart"/>
+      <w:r>
+        <w:rPr>
+          <w:b/>
+          <w:sz w:val="24"/>
+          <w:szCs w:val="24"/>
+        </w:rPr>
+        <w:t>Fork</w:t>
+      </w:r>
+      <w:proofErr w:type="spellEnd"/>
+      <w:r>
+        <w:rPr>
+          <w:b/>
+          <w:sz w:val="24"/>
+          <w:szCs w:val="24"/>
+        </w:rPr>
+        <w:t xml:space="preserve"> para clonarlo a nuestro repositorio.</w:t>
+      </w:r>
+    </w:p>
+    <w:p>
+      <w:pPr>
+        <w:pStyle w:val="Sinespaciado"/>
+        <w:numPr>
+          <w:ilvl w:val="0"/>
+          <w:numId w:val="2"/>
+        </w:numPr>
+        <w:rPr>
+          <w:b/>
+          <w:sz w:val="24"/>
+          <w:szCs w:val="24"/>
+        </w:rPr>
+      </w:pPr>
       <w:proofErr w:type="spellStart"/>
       <w:r>
         <w:rPr>
@@ -8957,7 +9138,15 @@
           <w:sz w:val="24"/>
           <w:szCs w:val="24"/>
         </w:rPr>
-        <w:t xml:space="preserve"> o los problemas que queremos desarrollar/corregir con las tareas que ya están declaradas, esto se hace en el apartado </w:t>
+        <w:t xml:space="preserve"> o los problemas </w:t>
+      </w:r>
+      <w:r>
+        <w:rPr>
+          <w:sz w:val="24"/>
+          <w:szCs w:val="24"/>
+        </w:rPr>
+        <w:lastRenderedPageBreak/>
+        <w:t xml:space="preserve">que queremos desarrollar/corregir con las tareas que ya están declaradas, esto se hace en el apartado </w:t>
       </w:r>
       <w:proofErr w:type="spellStart"/>
       <w:r>
@@ -9047,7 +9236,6 @@
           <w:szCs w:val="24"/>
           <w:u w:val="single"/>
         </w:rPr>
-        <w:lastRenderedPageBreak/>
         <w:t>Documentación:</w:t>
       </w:r>
     </w:p>
@@ -11176,6 +11364,7 @@
           <w:szCs w:val="24"/>
           <w:highlight w:val="yellow"/>
         </w:rPr>
+        <w:lastRenderedPageBreak/>
         <w:t>Bitbucket</w:t>
       </w:r>
       <w:proofErr w:type="spellEnd"/>
@@ -12583,6 +12772,69 @@
       <w:contextualSpacing/>
     </w:pPr>
   </w:style>
+  <w:style w:type="paragraph" w:styleId="HTMLconformatoprevio">
+    <w:name w:val="HTML Preformatted"/>
+    <w:basedOn w:val="Normal"/>
+    <w:link w:val="HTMLconformatoprevioCar"/>
+    <w:uiPriority w:val="99"/>
+    <w:semiHidden/>
+    <w:unhideWhenUsed/>
+    <w:rsid w:val="0039287E"/>
+    <w:pPr>
+      <w:tabs>
+        <w:tab w:val="left" w:pos="916"/>
+        <w:tab w:val="left" w:pos="1832"/>
+        <w:tab w:val="left" w:pos="2748"/>
+        <w:tab w:val="left" w:pos="3664"/>
+        <w:tab w:val="left" w:pos="4580"/>
+        <w:tab w:val="left" w:pos="5496"/>
+        <w:tab w:val="left" w:pos="6412"/>
+        <w:tab w:val="left" w:pos="7328"/>
+        <w:tab w:val="left" w:pos="8244"/>
+        <w:tab w:val="left" w:pos="9160"/>
+        <w:tab w:val="left" w:pos="10076"/>
+        <w:tab w:val="left" w:pos="10992"/>
+        <w:tab w:val="left" w:pos="11908"/>
+        <w:tab w:val="left" w:pos="12824"/>
+        <w:tab w:val="left" w:pos="13740"/>
+        <w:tab w:val="left" w:pos="14656"/>
+      </w:tabs>
+      <w:spacing w:after="0" w:line="240" w:lineRule="auto"/>
+    </w:pPr>
+    <w:rPr>
+      <w:rFonts w:ascii="Courier New" w:eastAsia="Times New Roman" w:hAnsi="Courier New" w:cs="Courier New"/>
+      <w:sz w:val="20"/>
+      <w:szCs w:val="20"/>
+      <w:lang w:eastAsia="es-MX"/>
+    </w:rPr>
+  </w:style>
+  <w:style w:type="character" w:customStyle="1" w:styleId="HTMLconformatoprevioCar">
+    <w:name w:val="HTML con formato previo Car"/>
+    <w:basedOn w:val="Fuentedeprrafopredeter"/>
+    <w:link w:val="HTMLconformatoprevio"/>
+    <w:uiPriority w:val="99"/>
+    <w:semiHidden/>
+    <w:rsid w:val="0039287E"/>
+    <w:rPr>
+      <w:rFonts w:ascii="Courier New" w:eastAsia="Times New Roman" w:hAnsi="Courier New" w:cs="Courier New"/>
+      <w:sz w:val="20"/>
+      <w:szCs w:val="20"/>
+      <w:lang w:eastAsia="es-MX"/>
+    </w:rPr>
+  </w:style>
+  <w:style w:type="character" w:styleId="CdigoHTML">
+    <w:name w:val="HTML Code"/>
+    <w:basedOn w:val="Fuentedeprrafopredeter"/>
+    <w:uiPriority w:val="99"/>
+    <w:semiHidden/>
+    <w:unhideWhenUsed/>
+    <w:rsid w:val="0039287E"/>
+    <w:rPr>
+      <w:rFonts w:ascii="Courier New" w:eastAsia="Times New Roman" w:hAnsi="Courier New" w:cs="Courier New"/>
+      <w:sz w:val="20"/>
+      <w:szCs w:val="20"/>
+    </w:rPr>
+  </w:style>
 </w:styles>
 </file>
 

</xml_diff>